<commit_message>
Update ententendo vetores e matrizes.docx
</commit_message>
<xml_diff>
--- a/2º Trimestre/Estruturas de Dados para Sistemas Inteligentes/Aula 02/ententendo vetores e matrizes.docx
+++ b/2º Trimestre/Estruturas de Dados para Sistemas Inteligentes/Aula 02/ententendo vetores e matrizes.docx
@@ -7,12 +7,413 @@
         <w:jc w:val="both"/>
         <w:rPr>
           <w:rFonts w:ascii="Times New Roman" w:hAnsi="Times New Roman" w:cs="Times New Roman"/>
+          <w:b/>
+          <w:sz w:val="24"/>
+          <w:szCs w:val="24"/>
+        </w:rPr>
+      </w:pPr>
+      <w:r>
+        <w:rPr>
+          <w:rFonts w:ascii="Times New Roman" w:hAnsi="Times New Roman" w:cs="Times New Roman"/>
+          <w:b/>
+          <w:sz w:val="24"/>
+          <w:szCs w:val="24"/>
+        </w:rPr>
+        <w:drawing>
+          <wp:inline distT="0" distB="0" distL="0" distR="0" wp14:anchorId="62700E53" wp14:editId="2290BBD8">
+            <wp:extent cx="5400040" cy="2303253"/>
+            <wp:effectExtent l="133350" t="95250" r="124460" b="97155"/>
+            <wp:docPr id="1" name="Imagem 1"/>
+            <wp:cNvGraphicFramePr>
+              <a:graphicFrameLocks xmlns:a="http://schemas.openxmlformats.org/drawingml/2006/main" noChangeAspect="1"/>
+            </wp:cNvGraphicFramePr>
+            <a:graphic xmlns:a="http://schemas.openxmlformats.org/drawingml/2006/main">
+              <a:graphicData uri="http://schemas.openxmlformats.org/drawingml/2006/picture">
+                <pic:pic xmlns:pic="http://schemas.openxmlformats.org/drawingml/2006/picture">
+                  <pic:nvPicPr>
+                    <pic:cNvPr id="1" name=""/>
+                    <pic:cNvPicPr/>
+                  </pic:nvPicPr>
+                  <pic:blipFill>
+                    <a:blip r:embed="rId4"/>
+                    <a:stretch>
+                      <a:fillRect/>
+                    </a:stretch>
+                  </pic:blipFill>
+                  <pic:spPr>
+                    <a:xfrm>
+                      <a:off x="0" y="0"/>
+                      <a:ext cx="5400821" cy="2303586"/>
+                    </a:xfrm>
+                    <a:prstGeom prst="rect">
+                      <a:avLst/>
+                    </a:prstGeom>
+                    <a:effectLst>
+                      <a:outerShdw blurRad="63500" sx="102000" sy="102000" algn="ctr" rotWithShape="0">
+                        <a:prstClr val="black">
+                          <a:alpha val="40000"/>
+                        </a:prstClr>
+                      </a:outerShdw>
+                    </a:effectLst>
+                  </pic:spPr>
+                </pic:pic>
+              </a:graphicData>
+            </a:graphic>
+          </wp:inline>
+        </w:drawing>
+      </w:r>
+    </w:p>
+    <w:p>
+      <w:pPr>
+        <w:jc w:val="both"/>
+        <w:rPr>
+          <w:rFonts w:ascii="Times New Roman" w:hAnsi="Times New Roman" w:cs="Times New Roman"/>
+          <w:sz w:val="24"/>
+          <w:szCs w:val="24"/>
+        </w:rPr>
+      </w:pPr>
+      <w:r>
+        <w:rPr>
+          <w:rFonts w:ascii="Times New Roman" w:hAnsi="Times New Roman" w:cs="Times New Roman"/>
+          <w:b/>
+          <w:sz w:val="24"/>
+          <w:szCs w:val="24"/>
+        </w:rPr>
+        <w:tab/>
+        <w:t xml:space="preserve">Vetores e Matrizes: </w:t>
+      </w:r>
+      <w:r>
+        <w:rPr>
+          <w:rFonts w:ascii="Times New Roman" w:hAnsi="Times New Roman" w:cs="Times New Roman"/>
+          <w:sz w:val="24"/>
+          <w:szCs w:val="24"/>
+        </w:rPr>
+        <w:t xml:space="preserve">São dados homogêneas, então sempre vai ter o mesmo tipo de dados sempre. </w:t>
+      </w:r>
+    </w:p>
+    <w:p>
+      <w:pPr>
+        <w:jc w:val="both"/>
+        <w:rPr>
+          <w:rFonts w:ascii="Times New Roman" w:hAnsi="Times New Roman" w:cs="Times New Roman"/>
+          <w:sz w:val="24"/>
+          <w:szCs w:val="24"/>
+        </w:rPr>
+      </w:pPr>
+      <w:r>
+        <w:rPr>
+          <w:rFonts w:ascii="Times New Roman" w:hAnsi="Times New Roman" w:cs="Times New Roman"/>
+          <w:sz w:val="24"/>
+          <w:szCs w:val="24"/>
+        </w:rPr>
+        <w:drawing>
+          <wp:inline distT="0" distB="0" distL="0" distR="0" wp14:anchorId="202429BA" wp14:editId="0A1227BF">
+            <wp:extent cx="5400040" cy="1587260"/>
+            <wp:effectExtent l="114300" t="95250" r="105410" b="89535"/>
+            <wp:docPr id="2" name="Imagem 2"/>
+            <wp:cNvGraphicFramePr>
+              <a:graphicFrameLocks xmlns:a="http://schemas.openxmlformats.org/drawingml/2006/main" noChangeAspect="1"/>
+            </wp:cNvGraphicFramePr>
+            <a:graphic xmlns:a="http://schemas.openxmlformats.org/drawingml/2006/main">
+              <a:graphicData uri="http://schemas.openxmlformats.org/drawingml/2006/picture">
+                <pic:pic xmlns:pic="http://schemas.openxmlformats.org/drawingml/2006/picture">
+                  <pic:nvPicPr>
+                    <pic:cNvPr id="1" name=""/>
+                    <pic:cNvPicPr/>
+                  </pic:nvPicPr>
+                  <pic:blipFill>
+                    <a:blip r:embed="rId5"/>
+                    <a:stretch>
+                      <a:fillRect/>
+                    </a:stretch>
+                  </pic:blipFill>
+                  <pic:spPr>
+                    <a:xfrm>
+                      <a:off x="0" y="0"/>
+                      <a:ext cx="5403147" cy="1588173"/>
+                    </a:xfrm>
+                    <a:prstGeom prst="rect">
+                      <a:avLst/>
+                    </a:prstGeom>
+                    <a:effectLst>
+                      <a:outerShdw blurRad="63500" sx="102000" sy="102000" algn="ctr" rotWithShape="0">
+                        <a:prstClr val="black">
+                          <a:alpha val="40000"/>
+                        </a:prstClr>
+                      </a:outerShdw>
+                    </a:effectLst>
+                  </pic:spPr>
+                </pic:pic>
+              </a:graphicData>
+            </a:graphic>
+          </wp:inline>
+        </w:drawing>
+      </w:r>
+    </w:p>
+    <w:p>
+      <w:pPr>
+        <w:jc w:val="both"/>
+        <w:rPr>
+          <w:rFonts w:ascii="Times New Roman" w:hAnsi="Times New Roman" w:cs="Times New Roman"/>
+          <w:sz w:val="24"/>
+          <w:szCs w:val="24"/>
+        </w:rPr>
+      </w:pPr>
+      <w:r>
+        <w:rPr>
+          <w:rFonts w:ascii="Times New Roman" w:hAnsi="Times New Roman" w:cs="Times New Roman"/>
+          <w:sz w:val="24"/>
+          <w:szCs w:val="24"/>
+        </w:rPr>
+        <w:tab/>
+        <w:t xml:space="preserve">Na matriz: o 3 é linha e </w:t>
+      </w:r>
+      <w:proofErr w:type="gramStart"/>
+      <w:r>
+        <w:rPr>
+          <w:rFonts w:ascii="Times New Roman" w:hAnsi="Times New Roman" w:cs="Times New Roman"/>
+          <w:sz w:val="24"/>
+          <w:szCs w:val="24"/>
+        </w:rPr>
+        <w:t>2 coluna</w:t>
+      </w:r>
+      <w:proofErr w:type="gramEnd"/>
+      <w:r>
+        <w:rPr>
+          <w:rFonts w:ascii="Times New Roman" w:hAnsi="Times New Roman" w:cs="Times New Roman"/>
+          <w:sz w:val="24"/>
+          <w:szCs w:val="24"/>
+        </w:rPr>
+        <w:t>.</w:t>
+      </w:r>
+    </w:p>
+    <w:p>
+      <w:pPr>
+        <w:jc w:val="both"/>
+        <w:rPr>
+          <w:rFonts w:ascii="Times New Roman" w:hAnsi="Times New Roman" w:cs="Times New Roman"/>
+          <w:sz w:val="24"/>
+          <w:szCs w:val="24"/>
+        </w:rPr>
+      </w:pPr>
+      <w:r>
+        <w:rPr>
+          <w:rFonts w:ascii="Times New Roman" w:hAnsi="Times New Roman" w:cs="Times New Roman"/>
+          <w:sz w:val="24"/>
+          <w:szCs w:val="24"/>
+        </w:rPr>
+        <w:drawing>
+          <wp:inline distT="0" distB="0" distL="0" distR="0" wp14:anchorId="71BE78E6" wp14:editId="1C640D0A">
+            <wp:extent cx="5400040" cy="1397479"/>
+            <wp:effectExtent l="133350" t="95250" r="124460" b="88900"/>
+            <wp:docPr id="3" name="Imagem 3"/>
+            <wp:cNvGraphicFramePr>
+              <a:graphicFrameLocks xmlns:a="http://schemas.openxmlformats.org/drawingml/2006/main" noChangeAspect="1"/>
+            </wp:cNvGraphicFramePr>
+            <a:graphic xmlns:a="http://schemas.openxmlformats.org/drawingml/2006/main">
+              <a:graphicData uri="http://schemas.openxmlformats.org/drawingml/2006/picture">
+                <pic:pic xmlns:pic="http://schemas.openxmlformats.org/drawingml/2006/picture">
+                  <pic:nvPicPr>
+                    <pic:cNvPr id="1" name=""/>
+                    <pic:cNvPicPr/>
+                  </pic:nvPicPr>
+                  <pic:blipFill>
+                    <a:blip r:embed="rId6"/>
+                    <a:stretch>
+                      <a:fillRect/>
+                    </a:stretch>
+                  </pic:blipFill>
+                  <pic:spPr>
+                    <a:xfrm>
+                      <a:off x="0" y="0"/>
+                      <a:ext cx="5406785" cy="1399225"/>
+                    </a:xfrm>
+                    <a:prstGeom prst="rect">
+                      <a:avLst/>
+                    </a:prstGeom>
+                    <a:effectLst>
+                      <a:outerShdw blurRad="63500" sx="102000" sy="102000" algn="ctr" rotWithShape="0">
+                        <a:prstClr val="black">
+                          <a:alpha val="40000"/>
+                        </a:prstClr>
+                      </a:outerShdw>
+                    </a:effectLst>
+                  </pic:spPr>
+                </pic:pic>
+              </a:graphicData>
+            </a:graphic>
+          </wp:inline>
+        </w:drawing>
+      </w:r>
+    </w:p>
+    <w:p>
+      <w:pPr>
+        <w:jc w:val="both"/>
+        <w:rPr>
+          <w:rFonts w:ascii="Times New Roman" w:hAnsi="Times New Roman" w:cs="Times New Roman"/>
+          <w:sz w:val="24"/>
+          <w:szCs w:val="24"/>
+        </w:rPr>
+      </w:pPr>
+      <w:r>
+        <w:rPr>
+          <w:rFonts w:ascii="Times New Roman" w:hAnsi="Times New Roman" w:cs="Times New Roman"/>
+          <w:sz w:val="24"/>
+          <w:szCs w:val="24"/>
+        </w:rPr>
+        <w:drawing>
+          <wp:inline distT="0" distB="0" distL="0" distR="0" wp14:anchorId="3655FC34" wp14:editId="25FDB22B">
+            <wp:extent cx="5400040" cy="1526875"/>
+            <wp:effectExtent l="114300" t="95250" r="105410" b="92710"/>
+            <wp:docPr id="4" name="Imagem 4"/>
+            <wp:cNvGraphicFramePr>
+              <a:graphicFrameLocks xmlns:a="http://schemas.openxmlformats.org/drawingml/2006/main" noChangeAspect="1"/>
+            </wp:cNvGraphicFramePr>
+            <a:graphic xmlns:a="http://schemas.openxmlformats.org/drawingml/2006/main">
+              <a:graphicData uri="http://schemas.openxmlformats.org/drawingml/2006/picture">
+                <pic:pic xmlns:pic="http://schemas.openxmlformats.org/drawingml/2006/picture">
+                  <pic:nvPicPr>
+                    <pic:cNvPr id="1" name=""/>
+                    <pic:cNvPicPr/>
+                  </pic:nvPicPr>
+                  <pic:blipFill>
+                    <a:blip r:embed="rId7"/>
+                    <a:stretch>
+                      <a:fillRect/>
+                    </a:stretch>
+                  </pic:blipFill>
+                  <pic:spPr>
+                    <a:xfrm>
+                      <a:off x="0" y="0"/>
+                      <a:ext cx="5402782" cy="1527650"/>
+                    </a:xfrm>
+                    <a:prstGeom prst="rect">
+                      <a:avLst/>
+                    </a:prstGeom>
+                    <a:effectLst>
+                      <a:outerShdw blurRad="63500" sx="102000" sy="102000" algn="ctr" rotWithShape="0">
+                        <a:prstClr val="black">
+                          <a:alpha val="40000"/>
+                        </a:prstClr>
+                      </a:outerShdw>
+                    </a:effectLst>
+                  </pic:spPr>
+                </pic:pic>
+              </a:graphicData>
+            </a:graphic>
+          </wp:inline>
+        </w:drawing>
+      </w:r>
+    </w:p>
+    <w:p>
+      <w:pPr>
+        <w:jc w:val="both"/>
+        <w:rPr>
+          <w:rFonts w:ascii="Times New Roman" w:hAnsi="Times New Roman" w:cs="Times New Roman"/>
+          <w:b/>
+          <w:sz w:val="24"/>
+          <w:szCs w:val="24"/>
+        </w:rPr>
+      </w:pPr>
+      <w:r>
+        <w:rPr>
+          <w:rFonts w:ascii="Times New Roman" w:hAnsi="Times New Roman" w:cs="Times New Roman"/>
+          <w:sz w:val="24"/>
+          <w:szCs w:val="24"/>
+        </w:rPr>
+        <w:lastRenderedPageBreak/>
+        <w:tab/>
+      </w:r>
+      <w:r>
+        <w:rPr>
+          <w:rFonts w:ascii="Times New Roman" w:hAnsi="Times New Roman" w:cs="Times New Roman"/>
+          <w:b/>
+          <w:sz w:val="24"/>
+          <w:szCs w:val="24"/>
+        </w:rPr>
+        <w:t>Algoritmos com vetores:</w:t>
+      </w:r>
+    </w:p>
+    <w:p>
+      <w:pPr>
+        <w:jc w:val="center"/>
+        <w:rPr>
+          <w:rFonts w:ascii="Times New Roman" w:hAnsi="Times New Roman" w:cs="Times New Roman"/>
+          <w:sz w:val="24"/>
+          <w:szCs w:val="24"/>
+        </w:rPr>
+      </w:pPr>
+      <w:r>
+        <w:rPr>
+          <w:rFonts w:ascii="Times New Roman" w:hAnsi="Times New Roman" w:cs="Times New Roman"/>
+          <w:sz w:val="24"/>
+          <w:szCs w:val="24"/>
+        </w:rPr>
+        <w:drawing>
+          <wp:inline distT="0" distB="0" distL="0" distR="0" wp14:anchorId="56D40662" wp14:editId="5AC0F3A7">
+            <wp:extent cx="4410075" cy="2863969"/>
+            <wp:effectExtent l="114300" t="95250" r="104775" b="88900"/>
+            <wp:docPr id="5" name="Imagem 5"/>
+            <wp:cNvGraphicFramePr>
+              <a:graphicFrameLocks xmlns:a="http://schemas.openxmlformats.org/drawingml/2006/main" noChangeAspect="1"/>
+            </wp:cNvGraphicFramePr>
+            <a:graphic xmlns:a="http://schemas.openxmlformats.org/drawingml/2006/main">
+              <a:graphicData uri="http://schemas.openxmlformats.org/drawingml/2006/picture">
+                <pic:pic xmlns:pic="http://schemas.openxmlformats.org/drawingml/2006/picture">
+                  <pic:nvPicPr>
+                    <pic:cNvPr id="1" name=""/>
+                    <pic:cNvPicPr/>
+                  </pic:nvPicPr>
+                  <pic:blipFill>
+                    <a:blip r:embed="rId8"/>
+                    <a:stretch>
+                      <a:fillRect/>
+                    </a:stretch>
+                  </pic:blipFill>
+                  <pic:spPr>
+                    <a:xfrm>
+                      <a:off x="0" y="0"/>
+                      <a:ext cx="4413769" cy="2866368"/>
+                    </a:xfrm>
+                    <a:prstGeom prst="rect">
+                      <a:avLst/>
+                    </a:prstGeom>
+                    <a:effectLst>
+                      <a:outerShdw blurRad="63500" sx="102000" sy="102000" algn="ctr" rotWithShape="0">
+                        <a:prstClr val="black">
+                          <a:alpha val="40000"/>
+                        </a:prstClr>
+                      </a:outerShdw>
+                    </a:effectLst>
+                  </pic:spPr>
+                </pic:pic>
+              </a:graphicData>
+            </a:graphic>
+          </wp:inline>
+        </w:drawing>
+      </w:r>
+    </w:p>
+    <w:p>
+      <w:pPr>
+        <w:jc w:val="both"/>
+        <w:rPr>
+          <w:rFonts w:ascii="Times New Roman" w:hAnsi="Times New Roman" w:cs="Times New Roman"/>
           <w:sz w:val="24"/>
           <w:szCs w:val="24"/>
         </w:rPr>
       </w:pPr>
       <w:bookmarkStart w:id="0" w:name="_GoBack"/>
       <w:bookmarkEnd w:id="0"/>
+    </w:p>
+    <w:p>
+      <w:pPr>
+        <w:jc w:val="both"/>
+        <w:rPr>
+          <w:rFonts w:ascii="Times New Roman" w:hAnsi="Times New Roman" w:cs="Times New Roman"/>
+          <w:sz w:val="24"/>
+          <w:szCs w:val="24"/>
+        </w:rPr>
+      </w:pPr>
     </w:p>
     <w:sectPr>
       <w:pgSz w:w="11906" w:h="16838"/>

</xml_diff>